<commit_message>
updated schema 4.0 documentation
</commit_message>
<xml_diff>
--- a/source/meta/kernel-4.0/doc/DataCite-MetadataKernel_v4.0.docx
+++ b/source/meta/kernel-4.0/doc/DataCite-MetadataKernel_v4.0.docx
@@ -4,13 +4,15 @@
   <w:background w:color="FFFFFF"/>
   <w:body>
     <w:p>
+      <w:bookmarkStart w:id="0" w:name="_GoBack"/>
+      <w:bookmarkEnd w:id="0"/>
       <w:r>
         <w:rPr>
           <w:noProof/>
           <w:lang w:val="de-DE" w:eastAsia="de-DE"/>
         </w:rPr>
         <w:drawing>
-          <wp:inline distT="114300" distB="114300" distL="114300" distR="114300" wp14:anchorId="21EB4802" wp14:editId="5A3628F3">
+          <wp:inline distT="114300" distB="114300" distL="114300" distR="114300" wp14:anchorId="12C6426D" wp14:editId="5AEF1D72">
             <wp:extent cx="1428750" cy="1104900"/>
             <wp:effectExtent l="0" t="0" r="0" b="0"/>
             <wp:docPr id="1" name="image02.gif" descr="datacite-logo-web.gif"/>
@@ -88,11 +90,16 @@
         <w:ind w:left="720"/>
       </w:pPr>
       <w:r>
-        <w:t>DataCite Metadata Working Group; (2016): DataCite Metadata Schema for the Publication and Citation of Research Data v4.0; DataCite e.V.</w:t>
+        <w:t xml:space="preserve">DataCite Metadata Working Group; (2016): DataCite Metadata Schema for the Publication and Citation of Research Data v4.0; DataCite </w:t>
+      </w:r>
+      <w:proofErr w:type="gramStart"/>
+      <w:r>
+        <w:t>e.V.</w:t>
       </w:r>
       <w:r>
         <w:t>.</w:t>
       </w:r>
+      <w:proofErr w:type="gramEnd"/>
       <w:r>
         <w:t xml:space="preserve"> http://doi.org/10.5438/0012</w:t>
       </w:r>
@@ -1563,13 +1570,13 @@
           <w:numId w:val="11"/>
         </w:numPr>
       </w:pPr>
-      <w:bookmarkStart w:id="0" w:name="h.gjdgxs" w:colFirst="0" w:colLast="0"/>
-      <w:bookmarkStart w:id="1" w:name="_Toc447171186"/>
-      <w:bookmarkEnd w:id="0"/>
+      <w:bookmarkStart w:id="1" w:name="h.gjdgxs" w:colFirst="0" w:colLast="0"/>
+      <w:bookmarkStart w:id="2" w:name="_Toc447171186"/>
+      <w:bookmarkEnd w:id="1"/>
       <w:r>
         <w:t>Introduction</w:t>
       </w:r>
-      <w:bookmarkEnd w:id="1"/>
+      <w:bookmarkEnd w:id="2"/>
     </w:p>
     <w:p>
       <w:pPr>
@@ -1579,13 +1586,13 @@
           <w:numId w:val="11"/>
         </w:numPr>
       </w:pPr>
-      <w:bookmarkStart w:id="2" w:name="h.30j0zll" w:colFirst="0" w:colLast="0"/>
-      <w:bookmarkStart w:id="3" w:name="_Toc447171187"/>
-      <w:bookmarkEnd w:id="2"/>
+      <w:bookmarkStart w:id="3" w:name="h.30j0zll" w:colFirst="0" w:colLast="0"/>
+      <w:bookmarkStart w:id="4" w:name="_Toc447171187"/>
+      <w:bookmarkEnd w:id="3"/>
       <w:r>
         <w:t>The DataCite Consortium</w:t>
       </w:r>
-      <w:bookmarkEnd w:id="3"/>
+      <w:bookmarkEnd w:id="4"/>
     </w:p>
     <w:p>
       <w:r>
@@ -1703,13 +1710,13 @@
           <w:numId w:val="11"/>
         </w:numPr>
       </w:pPr>
-      <w:bookmarkStart w:id="4" w:name="h.1fob9te" w:colFirst="0" w:colLast="0"/>
-      <w:bookmarkStart w:id="5" w:name="_Toc447171188"/>
-      <w:bookmarkEnd w:id="4"/>
+      <w:bookmarkStart w:id="5" w:name="h.1fob9te" w:colFirst="0" w:colLast="0"/>
+      <w:bookmarkStart w:id="6" w:name="_Toc447171188"/>
+      <w:bookmarkEnd w:id="5"/>
       <w:r>
         <w:t>DataCite Community Participation</w:t>
       </w:r>
-      <w:bookmarkEnd w:id="5"/>
+      <w:bookmarkEnd w:id="6"/>
     </w:p>
     <w:p>
       <w:r>
@@ -1733,13 +1740,13 @@
           <w:numId w:val="11"/>
         </w:numPr>
       </w:pPr>
-      <w:bookmarkStart w:id="6" w:name="h.3znysh7" w:colFirst="0" w:colLast="0"/>
-      <w:bookmarkStart w:id="7" w:name="_Toc447171189"/>
-      <w:bookmarkEnd w:id="6"/>
+      <w:bookmarkStart w:id="7" w:name="h.3znysh7" w:colFirst="0" w:colLast="0"/>
+      <w:bookmarkStart w:id="8" w:name="_Toc447171189"/>
+      <w:bookmarkEnd w:id="7"/>
       <w:r>
         <w:t>The Metadata Schema</w:t>
       </w:r>
-      <w:bookmarkEnd w:id="7"/>
+      <w:bookmarkEnd w:id="8"/>
     </w:p>
     <w:p>
       <w:r>
@@ -1861,14 +1868,14 @@
           <w:numId w:val="11"/>
         </w:numPr>
       </w:pPr>
-      <w:bookmarkStart w:id="8" w:name="h.2et92p0" w:colFirst="0" w:colLast="0"/>
-      <w:bookmarkStart w:id="9" w:name="_Toc447171190"/>
-      <w:bookmarkEnd w:id="8"/>
+      <w:bookmarkStart w:id="9" w:name="h.2et92p0" w:colFirst="0" w:colLast="0"/>
+      <w:bookmarkStart w:id="10" w:name="_Toc447171190"/>
+      <w:bookmarkEnd w:id="9"/>
       <w:r>
         <w:lastRenderedPageBreak/>
         <w:t>Version 4.0 Update</w:t>
       </w:r>
-      <w:bookmarkEnd w:id="9"/>
+      <w:bookmarkEnd w:id="10"/>
     </w:p>
     <w:p>
       <w:r>
@@ -2229,14 +2236,14 @@
           <w:numId w:val="11"/>
         </w:numPr>
       </w:pPr>
-      <w:bookmarkStart w:id="10" w:name="h.tyjcwt" w:colFirst="0" w:colLast="0"/>
-      <w:bookmarkStart w:id="11" w:name="_Toc447171191"/>
-      <w:bookmarkEnd w:id="10"/>
+      <w:bookmarkStart w:id="11" w:name="h.tyjcwt" w:colFirst="0" w:colLast="0"/>
+      <w:bookmarkStart w:id="12" w:name="_Toc447171191"/>
+      <w:bookmarkEnd w:id="11"/>
       <w:r>
         <w:lastRenderedPageBreak/>
         <w:t>DataCite Metadata Properties</w:t>
       </w:r>
-      <w:bookmarkEnd w:id="11"/>
+      <w:bookmarkEnd w:id="12"/>
     </w:p>
     <w:p>
       <w:pPr>
@@ -2247,13 +2254,13 @@
         </w:numPr>
         <w:ind w:hanging="576"/>
       </w:pPr>
-      <w:bookmarkStart w:id="12" w:name="h.3dy6vkm" w:colFirst="0" w:colLast="0"/>
-      <w:bookmarkStart w:id="13" w:name="_Toc447171192"/>
-      <w:bookmarkEnd w:id="12"/>
+      <w:bookmarkStart w:id="13" w:name="h.3dy6vkm" w:colFirst="0" w:colLast="0"/>
+      <w:bookmarkStart w:id="14" w:name="_Toc447171192"/>
+      <w:bookmarkEnd w:id="13"/>
       <w:r>
         <w:t>Overview</w:t>
       </w:r>
-      <w:bookmarkEnd w:id="13"/>
+      <w:bookmarkEnd w:id="14"/>
     </w:p>
     <w:p>
       <w:pPr>
@@ -2349,8 +2356,16 @@
         <w:rPr>
           <w:b/>
         </w:rPr>
-        <w:t>Recommended (R )</w:t>
-      </w:r>
+        <w:t>Recommended (</w:t>
+      </w:r>
+      <w:proofErr w:type="gramStart"/>
+      <w:r>
+        <w:rPr>
+          <w:b/>
+        </w:rPr>
+        <w:t>R )</w:t>
+      </w:r>
+      <w:proofErr w:type="gramEnd"/>
       <w:r>
         <w:t xml:space="preserve"> properties are optional, but strongly recommended for interoperability and </w:t>
       </w:r>
@@ -3117,8 +3132,8 @@
       </w:pPr>
     </w:p>
     <w:p>
-      <w:bookmarkStart w:id="14" w:name="h.4d34og8" w:colFirst="0" w:colLast="0"/>
-      <w:bookmarkEnd w:id="14"/>
+      <w:bookmarkStart w:id="15" w:name="h.4d34og8" w:colFirst="0" w:colLast="0"/>
+      <w:bookmarkEnd w:id="15"/>
       <w:r>
         <w:rPr>
           <w:color w:val="4F81BD"/>
@@ -3835,9 +3850,9 @@
           <w:szCs w:val="26"/>
         </w:rPr>
       </w:pPr>
-      <w:bookmarkStart w:id="15" w:name="h.2s8eyo1" w:colFirst="0" w:colLast="0"/>
-      <w:bookmarkStart w:id="16" w:name="_Toc447171193"/>
-      <w:bookmarkEnd w:id="15"/>
+      <w:bookmarkStart w:id="16" w:name="h.2s8eyo1" w:colFirst="0" w:colLast="0"/>
+      <w:bookmarkStart w:id="17" w:name="_Toc447171193"/>
+      <w:bookmarkEnd w:id="16"/>
       <w:r>
         <w:br w:type="page"/>
       </w:r>
@@ -3854,7 +3869,7 @@
         <w:lastRenderedPageBreak/>
         <w:t>Citation</w:t>
       </w:r>
-      <w:bookmarkEnd w:id="16"/>
+      <w:bookmarkEnd w:id="17"/>
     </w:p>
     <w:p>
       <w:r>
@@ -4091,13 +4106,13 @@
           <w:numId w:val="9"/>
         </w:numPr>
       </w:pPr>
-      <w:bookmarkStart w:id="17" w:name="h.17dp8vu" w:colFirst="0" w:colLast="0"/>
-      <w:bookmarkStart w:id="18" w:name="_Toc447171194"/>
-      <w:bookmarkEnd w:id="17"/>
+      <w:bookmarkStart w:id="18" w:name="h.17dp8vu" w:colFirst="0" w:colLast="0"/>
+      <w:bookmarkStart w:id="19" w:name="_Toc447171194"/>
+      <w:bookmarkEnd w:id="18"/>
       <w:r>
         <w:t>DataCite Properties</w:t>
       </w:r>
-      <w:bookmarkEnd w:id="18"/>
+      <w:bookmarkEnd w:id="19"/>
     </w:p>
     <w:p>
       <w:r>
@@ -4396,8 +4411,8 @@
       <w:pPr>
         <w:spacing w:before="0" w:after="200"/>
       </w:pPr>
-      <w:bookmarkStart w:id="19" w:name="h.3rdcrjn" w:colFirst="0" w:colLast="0"/>
-      <w:bookmarkEnd w:id="19"/>
+      <w:bookmarkStart w:id="20" w:name="h.3rdcrjn" w:colFirst="0" w:colLast="0"/>
+      <w:bookmarkEnd w:id="20"/>
       <w:r>
         <w:rPr>
           <w:color w:val="4F81BD"/>
@@ -5201,13 +5216,6 @@
               </w:rPr>
               <w:footnoteReference w:id="14"/>
             </w:r>
-            <w:r>
-              <w:rPr>
-                <w:sz w:val="20"/>
-                <w:szCs w:val="20"/>
-              </w:rPr>
-              <w:t>,</w:t>
-            </w:r>
           </w:p>
         </w:tc>
       </w:tr>
@@ -5873,8 +5881,8 @@
             <w:shd w:val="clear" w:color="auto" w:fill="D9D9D9"/>
           </w:tcPr>
           <w:p>
-            <w:bookmarkStart w:id="20" w:name="h.35nkun2" w:colFirst="0" w:colLast="0"/>
-            <w:bookmarkEnd w:id="20"/>
+            <w:bookmarkStart w:id="21" w:name="h.35nkun2" w:colFirst="0" w:colLast="0"/>
+            <w:bookmarkEnd w:id="21"/>
             <w:r>
               <w:rPr>
                 <w:sz w:val="20"/>
@@ -6227,22 +6235,8 @@
           <w:i/>
         </w:rPr>
       </w:pPr>
-      <w:bookmarkStart w:id="21" w:name="h.26in1rg" w:colFirst="0" w:colLast="0"/>
-      <w:bookmarkEnd w:id="21"/>
-    </w:p>
-    <w:p>
-      <w:pPr>
-        <w:rPr>
-          <w:i/>
-        </w:rPr>
-      </w:pPr>
-      <w:r>
-        <w:rPr>
-          <w:i/>
-        </w:rPr>
-        <w:lastRenderedPageBreak/>
-        <w:br w:type="page"/>
-      </w:r>
+      <w:bookmarkStart w:id="22" w:name="h.26in1rg" w:colFirst="0" w:colLast="0"/>
+      <w:bookmarkEnd w:id="22"/>
     </w:p>
     <w:p>
       <w:pPr>
@@ -6260,8 +6254,13 @@
       <w:pPr>
         <w:spacing w:before="280" w:after="100"/>
       </w:pPr>
-      <w:r>
-        <w:t>PublicationYear : the year when the data was or will be made publicly available. In the case of datasets, "publish" is understood to mean making the data available on a specific date to the community of researchers.</w:t>
+      <w:proofErr w:type="gramStart"/>
+      <w:r>
+        <w:t>PublicationYear :</w:t>
+      </w:r>
+      <w:proofErr w:type="gramEnd"/>
+      <w:r>
+        <w:t xml:space="preserve"> the year when the data was or will be made publicly available. In the case of datasets, "publish" is understood to mean making the data available on a specific date to the community of researchers.</w:t>
       </w:r>
     </w:p>
     <w:p>
@@ -6357,26 +6356,38 @@
     </w:p>
     <w:p>
       <w:pPr>
-        <w:spacing w:before="280" w:after="100"/>
-      </w:pPr>
-      <w:r>
-        <w:t xml:space="preserve">Ryan, Michael W; (1991): Political change in an ancient Mesoamerican community : Kaminaljuyu within the Valley of Guatemala (500 B.C. - A.D. 1000); University of British Columbia. </w:t>
-      </w:r>
-      <w:hyperlink r:id="rId17">
+        <w:rPr>
+          <w:color w:val="auto"/>
+        </w:rPr>
+      </w:pPr>
+      <w:r>
+        <w:rPr>
+          <w:color w:val="auto"/>
+        </w:rPr>
+        <w:t xml:space="preserve">Ketchell, Shelly D; (2005): Re-locating Japanese Canadian history: sugar beet farms as carceral sites in Alberta and Manitoba, February 1942-January 1943. The University of British Columbia. </w:t>
+      </w:r>
+      <w:r>
+        <w:rPr>
+          <w:color w:val="auto"/>
+        </w:rPr>
+        <w:t xml:space="preserve"> </w:t>
+      </w:r>
+      <w:hyperlink r:id="rId17" w:history="1">
         <w:r>
           <w:rPr>
-            <w:color w:val="1155CC"/>
-            <w:u w:val="single"/>
+            <w:rStyle w:val="Link"/>
           </w:rPr>
-          <w:t>http://doi.org/10.14288/1.0100742</w:t>
+          <w:t>http://doi.org/10.14288/1.0099801</w:t>
         </w:r>
       </w:hyperlink>
-    </w:p>
-    <w:p>
-      <w:pPr>
-        <w:spacing w:before="0" w:after="0"/>
-      </w:pPr>
-    </w:p>
+      <w:r>
+        <w:rPr>
+          <w:color w:val="auto"/>
+        </w:rPr>
+        <w:t xml:space="preserve"> </w:t>
+      </w:r>
+    </w:p>
+    <w:p/>
     <w:p>
       <w:pPr>
         <w:spacing w:before="0" w:after="0"/>
@@ -6430,8 +6441,13 @@
       <w:pPr>
         <w:spacing w:before="280" w:after="100"/>
       </w:pPr>
-      <w:r>
-        <w:t xml:space="preserve">(:unkn)(9999):(:none).(:null).Dataset. </w:t>
+      <w:proofErr w:type="gramStart"/>
+      <w:r>
+        <w:t>(:unkn</w:t>
+      </w:r>
+      <w:proofErr w:type="gramEnd"/>
+      <w:r>
+        <w:t xml:space="preserve">)(9999):(:none).(:null).Dataset. </w:t>
       </w:r>
       <w:hyperlink r:id="rId18">
         <w:r>
@@ -6450,16 +6466,16 @@
       <w:pPr>
         <w:spacing w:before="0" w:after="200"/>
       </w:pPr>
-      <w:bookmarkStart w:id="22" w:name="h.cmadlwbld709" w:colFirst="0" w:colLast="0"/>
-      <w:bookmarkEnd w:id="22"/>
+      <w:bookmarkStart w:id="23" w:name="h.cmadlwbld709" w:colFirst="0" w:colLast="0"/>
+      <w:bookmarkEnd w:id="23"/>
     </w:p>
     <w:p>
       <w:pPr>
         <w:keepNext/>
         <w:spacing w:before="0" w:after="200"/>
       </w:pPr>
-      <w:bookmarkStart w:id="23" w:name="h.lnxbz9" w:colFirst="0" w:colLast="0"/>
-      <w:bookmarkEnd w:id="23"/>
+      <w:bookmarkStart w:id="24" w:name="h.lnxbz9" w:colFirst="0" w:colLast="0"/>
+      <w:bookmarkEnd w:id="24"/>
       <w:r>
         <w:rPr>
           <w:color w:val="4F81BD"/>
@@ -7733,21 +7749,12 @@
             <w:shd w:val="clear" w:color="auto" w:fill="D9D9D9"/>
           </w:tcPr>
           <w:p>
-            <w:bookmarkStart w:id="24" w:name="_GoBack"/>
-            <w:r>
-              <w:rPr>
-                <w:sz w:val="20"/>
-                <w:szCs w:val="20"/>
-              </w:rPr>
-              <w:t>nameIde</w:t>
-            </w:r>
-            <w:bookmarkEnd w:id="24"/>
-            <w:r>
-              <w:rPr>
-                <w:sz w:val="20"/>
-                <w:szCs w:val="20"/>
-              </w:rPr>
-              <w:t>ntifier</w:t>
+            <w:r>
+              <w:rPr>
+                <w:sz w:val="20"/>
+                <w:szCs w:val="20"/>
+              </w:rPr>
+              <w:t>nameIdentifier</w:t>
             </w:r>
           </w:p>
         </w:tc>
@@ -7905,21 +7912,6 @@
                 <w:vertAlign w:val="superscript"/>
               </w:rPr>
               <w:footnoteReference w:id="19"/>
-            </w:r>
-            <w:r>
-              <w:rPr>
-                <w:sz w:val="20"/>
-                <w:szCs w:val="20"/>
-              </w:rPr>
-              <w:t>, FundRef</w:t>
-            </w:r>
-            <w:r>
-              <w:rPr>
-                <w:sz w:val="20"/>
-                <w:szCs w:val="20"/>
-                <w:vertAlign w:val="superscript"/>
-              </w:rPr>
-              <w:footnoteReference w:id="20"/>
             </w:r>
           </w:p>
         </w:tc>
@@ -8199,22 +8191,22 @@
                 <w:szCs w:val="20"/>
                 <w:vertAlign w:val="superscript"/>
               </w:rPr>
+              <w:footnoteReference w:id="20"/>
+            </w:r>
+            <w:r>
+              <w:rPr>
+                <w:sz w:val="20"/>
+                <w:szCs w:val="20"/>
+              </w:rPr>
+              <w:t xml:space="preserve"> Use RKMS-ISO8601</w:t>
+            </w:r>
+            <w:r>
+              <w:rPr>
+                <w:sz w:val="20"/>
+                <w:szCs w:val="20"/>
+                <w:vertAlign w:val="superscript"/>
+              </w:rPr>
               <w:footnoteReference w:id="21"/>
-            </w:r>
-            <w:r>
-              <w:rPr>
-                <w:sz w:val="20"/>
-                <w:szCs w:val="20"/>
-              </w:rPr>
-              <w:t xml:space="preserve"> Use RKMS-ISO8601</w:t>
-            </w:r>
-            <w:r>
-              <w:rPr>
-                <w:sz w:val="20"/>
-                <w:szCs w:val="20"/>
-                <w:vertAlign w:val="superscript"/>
-              </w:rPr>
-              <w:footnoteReference w:id="22"/>
             </w:r>
             <w:r>
               <w:rPr>
@@ -10193,7 +10185,25 @@
                 <w:szCs w:val="20"/>
                 <w:highlight w:val="white"/>
               </w:rPr>
-              <w:t xml:space="preserve">major_version.minor_version. </w:t>
+              <w:t>major_</w:t>
+            </w:r>
+            <w:proofErr w:type="gramStart"/>
+            <w:r>
+              <w:rPr>
+                <w:sz w:val="20"/>
+                <w:szCs w:val="20"/>
+                <w:highlight w:val="white"/>
+              </w:rPr>
+              <w:t>version.minor</w:t>
+            </w:r>
+            <w:proofErr w:type="gramEnd"/>
+            <w:r>
+              <w:rPr>
+                <w:sz w:val="20"/>
+                <w:szCs w:val="20"/>
+                <w:highlight w:val="white"/>
+              </w:rPr>
+              <w:t xml:space="preserve">_version. </w:t>
             </w:r>
           </w:p>
           <w:p>
@@ -10219,7 +10229,7 @@
                 <w:highlight w:val="white"/>
                 <w:vertAlign w:val="superscript"/>
               </w:rPr>
-              <w:footnoteReference w:id="23"/>
+              <w:footnoteReference w:id="22"/>
             </w:r>
             <w:r>
               <w:rPr>
@@ -11100,7 +11110,22 @@
                 <w:sz w:val="20"/>
                 <w:szCs w:val="20"/>
               </w:rPr>
-              <w:t>If geolocationPoint is used, pointLongitude is mandatory. Longitude of the geographic point expressed in decimal degrees (positive east).</w:t>
+              <w:t>If geolocationPoint</w:t>
+            </w:r>
+            <w:r>
+              <w:rPr>
+                <w:rStyle w:val="Funotenzeichen"/>
+                <w:sz w:val="20"/>
+                <w:szCs w:val="20"/>
+              </w:rPr>
+              <w:footnoteReference w:id="23"/>
+            </w:r>
+            <w:r>
+              <w:rPr>
+                <w:sz w:val="20"/>
+                <w:szCs w:val="20"/>
+              </w:rPr>
+              <w:t xml:space="preserve"> is used, pointLongitude is mandatory. Longitude of the geographic point expressed in decimal degrees (positive east).</w:t>
             </w:r>
           </w:p>
           <w:p>
@@ -11273,7 +11298,22 @@
                 <w:sz w:val="20"/>
                 <w:szCs w:val="20"/>
               </w:rPr>
-              <w:t>If geolocationPoint is used, pointLatitude is mandatory. Latitude of the geographic point expressed in decimal degrees (positive north)</w:t>
+              <w:t>If geolocationPoint</w:t>
+            </w:r>
+            <w:r>
+              <w:rPr>
+                <w:sz w:val="20"/>
+                <w:szCs w:val="20"/>
+                <w:vertAlign w:val="superscript"/>
+              </w:rPr>
+              <w:t>22</w:t>
+            </w:r>
+            <w:r>
+              <w:rPr>
+                <w:sz w:val="20"/>
+                <w:szCs w:val="20"/>
+              </w:rPr>
+              <w:t xml:space="preserve"> is used, pointLatitude is mandatory. Latitude of the geographic point expressed in decimal degrees (positive north)</w:t>
             </w:r>
           </w:p>
           <w:p>
@@ -11526,7 +11566,22 @@
                 <w:sz w:val="20"/>
                 <w:szCs w:val="20"/>
               </w:rPr>
-              <w:t>If geolocationBox is used westBoundLongitude is mandatory. Longitude of the geographic point expressed in decimal degrees (positive east).</w:t>
+              <w:t>If geolocationBox</w:t>
+            </w:r>
+            <w:r>
+              <w:rPr>
+                <w:sz w:val="20"/>
+                <w:szCs w:val="20"/>
+                <w:vertAlign w:val="superscript"/>
+              </w:rPr>
+              <w:t>22</w:t>
+            </w:r>
+            <w:r>
+              <w:rPr>
+                <w:sz w:val="20"/>
+                <w:szCs w:val="20"/>
+              </w:rPr>
+              <w:t xml:space="preserve"> is used westBoundLongitude is mandatory. Longitude of the geographic point expressed in decimal degrees (positive east).</w:t>
             </w:r>
           </w:p>
           <w:p>
@@ -11687,7 +11742,22 @@
                 <w:sz w:val="20"/>
                 <w:szCs w:val="20"/>
               </w:rPr>
-              <w:t>If geolocationBox is used eastBoundLongitude is mandatory. Longitude of the geographic point expressed in decimal degrees (positive east)</w:t>
+              <w:t>If geolocationBox</w:t>
+            </w:r>
+            <w:r>
+              <w:rPr>
+                <w:sz w:val="20"/>
+                <w:szCs w:val="20"/>
+                <w:vertAlign w:val="superscript"/>
+              </w:rPr>
+              <w:t>22</w:t>
+            </w:r>
+            <w:r>
+              <w:rPr>
+                <w:sz w:val="20"/>
+                <w:szCs w:val="20"/>
+              </w:rPr>
+              <w:t xml:space="preserve"> is used eastBoundLongitude is mandatory. Longitude of the geographic point expressed in decimal degrees (positive east)</w:t>
             </w:r>
           </w:p>
           <w:p>
@@ -11852,7 +11922,22 @@
                 <w:sz w:val="20"/>
                 <w:szCs w:val="20"/>
               </w:rPr>
-              <w:t>If geolocationBox is used southBoundLatitude is mandatory. Latitude of the geographic point expressed in decimal degrees (positive north).</w:t>
+              <w:t>If geolocationBox</w:t>
+            </w:r>
+            <w:r>
+              <w:rPr>
+                <w:sz w:val="20"/>
+                <w:szCs w:val="20"/>
+                <w:vertAlign w:val="superscript"/>
+              </w:rPr>
+              <w:t>22</w:t>
+            </w:r>
+            <w:r>
+              <w:rPr>
+                <w:sz w:val="20"/>
+                <w:szCs w:val="20"/>
+              </w:rPr>
+              <w:t xml:space="preserve"> is used southBoundLatitude is mandatory. Latitude of the geographic point expressed in decimal degrees (positive north).</w:t>
             </w:r>
           </w:p>
           <w:p>
@@ -12013,7 +12098,22 @@
                 <w:sz w:val="20"/>
                 <w:szCs w:val="20"/>
               </w:rPr>
-              <w:t>If geolocationBox is used northBoundLatitude is mandatory. Latitude of the geographic point expressed in decimal degrees (positive north).</w:t>
+              <w:t>If geolocationBox</w:t>
+            </w:r>
+            <w:r>
+              <w:rPr>
+                <w:sz w:val="20"/>
+                <w:szCs w:val="20"/>
+                <w:vertAlign w:val="superscript"/>
+              </w:rPr>
+              <w:t>22</w:t>
+            </w:r>
+            <w:r>
+              <w:rPr>
+                <w:sz w:val="20"/>
+                <w:szCs w:val="20"/>
+              </w:rPr>
+              <w:t xml:space="preserve"> is used northBoundLatitude is mandatory. Latitude of the geographic point expressed in decimal degrees (positive north).</w:t>
             </w:r>
           </w:p>
           <w:p>
@@ -12325,7 +12425,23 @@
                 <w:sz w:val="20"/>
                 <w:szCs w:val="20"/>
               </w:rPr>
-              <w:t>If geoLocationPolygon is used polygonPoint is mandatory. There must be at least 4 non-aligned points to make a closed curve, with the last point described the same as the first point.</w:t>
+              <w:t>If geoLocationPolygon</w:t>
+            </w:r>
+            <w:r>
+              <w:rPr>
+                <w:sz w:val="20"/>
+                <w:szCs w:val="20"/>
+                <w:vertAlign w:val="superscript"/>
+              </w:rPr>
+              <w:t>22</w:t>
+            </w:r>
+            <w:r>
+              <w:rPr>
+                <w:color w:val="010101"/>
+                <w:sz w:val="20"/>
+                <w:szCs w:val="20"/>
+              </w:rPr>
+              <w:t xml:space="preserve"> is used polygonPoint is mandatory. There must be at least 4 non-aligned points to make a closed curve, with the last point described the same as the first point.</w:t>
             </w:r>
           </w:p>
         </w:tc>
@@ -12475,7 +12591,23 @@
                 <w:sz w:val="20"/>
                 <w:szCs w:val="20"/>
               </w:rPr>
-              <w:t xml:space="preserve">If geoLocationPolygon is used pointLongitude is mandatory. </w:t>
+              <w:t>If geoLocationPolygon</w:t>
+            </w:r>
+            <w:r>
+              <w:rPr>
+                <w:sz w:val="20"/>
+                <w:szCs w:val="20"/>
+                <w:vertAlign w:val="superscript"/>
+              </w:rPr>
+              <w:t>22</w:t>
+            </w:r>
+            <w:r>
+              <w:rPr>
+                <w:color w:val="010101"/>
+                <w:sz w:val="20"/>
+                <w:szCs w:val="20"/>
+              </w:rPr>
+              <w:t xml:space="preserve"> is used pointLongitude is mandatory. </w:t>
             </w:r>
             <w:r>
               <w:rPr>
@@ -12648,7 +12780,23 @@
                 <w:sz w:val="20"/>
                 <w:szCs w:val="20"/>
               </w:rPr>
-              <w:t xml:space="preserve">If geoLocationPolygon is used pointLatitude is mandatory. </w:t>
+              <w:t>If geoLocationPolygon</w:t>
+            </w:r>
+            <w:r>
+              <w:rPr>
+                <w:sz w:val="20"/>
+                <w:szCs w:val="20"/>
+                <w:vertAlign w:val="superscript"/>
+              </w:rPr>
+              <w:t>22</w:t>
+            </w:r>
+            <w:r>
+              <w:rPr>
+                <w:color w:val="010101"/>
+                <w:sz w:val="20"/>
+                <w:szCs w:val="20"/>
+              </w:rPr>
+              <w:t xml:space="preserve"> is used pointLatitude is mandatory. </w:t>
             </w:r>
             <w:r>
               <w:rPr>
@@ -13021,7 +13169,14 @@
                 <w:sz w:val="20"/>
                 <w:szCs w:val="20"/>
               </w:rPr>
-              <w:t>CrossRef Funder</w:t>
+              <w:t>Crossr</w:t>
+            </w:r>
+            <w:r>
+              <w:rPr>
+                <w:sz w:val="20"/>
+                <w:szCs w:val="20"/>
+              </w:rPr>
+              <w:t>ef Funder</w:t>
             </w:r>
             <w:r>
               <w:rPr>
@@ -13394,7 +13549,15 @@
         <w:ind w:left="720"/>
       </w:pPr>
       <w:r>
-        <w:t>DataCite Metadata Working Group; (2016): DataCite Metadata Schema for the Publication and Citation of Research Data v4.0; DataCite e.V.. http://doi.org/10.5438/0013</w:t>
+        <w:t xml:space="preserve">DataCite Metadata Working Group; (2016): DataCite Metadata Schema for the Publication and Citation of Research Data v4.0; DataCite </w:t>
+      </w:r>
+      <w:proofErr w:type="gramStart"/>
+      <w:r>
+        <w:t>e.V..</w:t>
+      </w:r>
+      <w:proofErr w:type="gramEnd"/>
+      <w:r>
+        <w:t xml:space="preserve"> http://doi.org/10.5438/0013</w:t>
       </w:r>
     </w:p>
     <w:p>
@@ -16356,12 +16519,6 @@
         </w:tc>
       </w:tr>
     </w:tbl>
-    <w:p/>
-    <w:p>
-      <w:r>
-        <w:br w:type="page"/>
-      </w:r>
-    </w:p>
     <w:p>
       <w:pPr>
         <w:spacing w:before="0" w:after="0"/>
@@ -16375,6 +16532,7 @@
           <w:sz w:val="28"/>
           <w:szCs w:val="28"/>
         </w:rPr>
+        <w:lastRenderedPageBreak/>
         <w:t>relatedIdentifierType</w:t>
       </w:r>
     </w:p>
@@ -16691,12 +16849,21 @@
               </w:rPr>
               <w:t>relatedIdentifierType</w:t>
             </w:r>
-            <w:r>
-              <w:rPr>
-                <w:sz w:val="20"/>
-                <w:szCs w:val="20"/>
-              </w:rPr>
-              <w:t>=”arXiv”</w:t>
+            <w:proofErr w:type="gramStart"/>
+            <w:r>
+              <w:rPr>
+                <w:sz w:val="20"/>
+                <w:szCs w:val="20"/>
+              </w:rPr>
+              <w:t>=”arXiv</w:t>
+            </w:r>
+            <w:proofErr w:type="gramEnd"/>
+            <w:r>
+              <w:rPr>
+                <w:sz w:val="20"/>
+                <w:szCs w:val="20"/>
+              </w:rPr>
+              <w:t>”</w:t>
             </w:r>
           </w:p>
           <w:p>
@@ -16709,14 +16876,31 @@
                 <w:sz w:val="20"/>
                 <w:szCs w:val="20"/>
               </w:rPr>
-              <w:t>relationType=”</w:t>
-            </w:r>
-            <w:r>
-              <w:rPr>
-                <w:sz w:val="20"/>
-                <w:szCs w:val="20"/>
-              </w:rPr>
-              <w:t>IsCitedBy”&gt;arXiv:0706.0001</w:t>
+              <w:t>relationType</w:t>
+            </w:r>
+            <w:proofErr w:type="gramStart"/>
+            <w:r>
+              <w:rPr>
+                <w:rFonts w:ascii="Courier New" w:eastAsia="Courier New" w:hAnsi="Courier New" w:cs="Courier New"/>
+                <w:sz w:val="20"/>
+                <w:szCs w:val="20"/>
+              </w:rPr>
+              <w:t>=”</w:t>
+            </w:r>
+            <w:r>
+              <w:rPr>
+                <w:sz w:val="20"/>
+                <w:szCs w:val="20"/>
+              </w:rPr>
+              <w:t>IsCitedBy</w:t>
+            </w:r>
+            <w:proofErr w:type="gramEnd"/>
+            <w:r>
+              <w:rPr>
+                <w:sz w:val="20"/>
+                <w:szCs w:val="20"/>
+              </w:rPr>
+              <w:t>”&gt;arXiv:0706.0001</w:t>
             </w:r>
           </w:p>
           <w:p>
@@ -16759,7 +16943,23 @@
                 <w:sz w:val="20"/>
                 <w:szCs w:val="20"/>
               </w:rPr>
-              <w:t xml:space="preserve">Astrophysics Data System bibliographic codes; a standardized 19 character identifier according to the syntax yyyyjjjjjvvvvmppppa. See </w:t>
+              <w:t xml:space="preserve">Astrophysics Data System bibliographic codes; a standardized </w:t>
+            </w:r>
+            <w:proofErr w:type="gramStart"/>
+            <w:r>
+              <w:rPr>
+                <w:sz w:val="20"/>
+                <w:szCs w:val="20"/>
+              </w:rPr>
+              <w:t>19 character</w:t>
+            </w:r>
+            <w:proofErr w:type="gramEnd"/>
+            <w:r>
+              <w:rPr>
+                <w:sz w:val="20"/>
+                <w:szCs w:val="20"/>
+              </w:rPr>
+              <w:t xml:space="preserve"> identifier according to the syntax yyyyjjjjjvvvvmppppa. See </w:t>
             </w:r>
             <w:hyperlink r:id="rId57">
               <w:r>
@@ -22895,6 +23095,7 @@
         <w:ind w:hanging="360"/>
         <w:contextualSpacing/>
       </w:pPr>
+      <w:proofErr w:type="gramStart"/>
       <w:r>
         <w:rPr>
           <w:rFonts w:ascii="Courier New" w:eastAsia="Courier New" w:hAnsi="Courier New" w:cs="Courier New"/>
@@ -22902,7 +23103,11 @@
         <w:t>resourceTypeGeneral</w:t>
       </w:r>
       <w:r>
-        <w:t xml:space="preserve"> :  Audiovisual,  Workflow,  and Other and derogation of Film</w:t>
+        <w:t xml:space="preserve"> :</w:t>
+      </w:r>
+      <w:proofErr w:type="gramEnd"/>
+      <w:r>
+        <w:t xml:space="preserve">  Audiovisual,  Workflow,  and Other and derogation of Film</w:t>
       </w:r>
     </w:p>
     <w:p>
@@ -23106,6 +23311,7 @@
       <w:r>
         <w:t xml:space="preserve"> associated with </w:t>
       </w:r>
+      <w:proofErr w:type="gramStart"/>
       <w:r>
         <w:rPr>
           <w:rFonts w:ascii="Courier New" w:eastAsia="Courier New" w:hAnsi="Courier New" w:cs="Courier New"/>
@@ -23121,6 +23327,7 @@
         </w:rPr>
         <w:t>ContributorName</w:t>
       </w:r>
+      <w:proofErr w:type="gramEnd"/>
       <w:r>
         <w:t xml:space="preserve"> and </w:t>
       </w:r>
@@ -23507,7 +23714,7 @@
           <w:lang w:val="de-DE" w:eastAsia="de-DE"/>
         </w:rPr>
         <w:drawing>
-          <wp:inline distT="0" distB="0" distL="0" distR="0" wp14:anchorId="6ACDE344" wp14:editId="7794A49B">
+          <wp:inline distT="0" distB="0" distL="0" distR="0" wp14:anchorId="2249940E" wp14:editId="7BC1974D">
             <wp:extent cx="66675" cy="66675"/>
             <wp:effectExtent l="0" t="0" r="0" b="0"/>
             <wp:docPr id="3" name="image05.png" descr="https://projects.tib.uni-hannover.de/confluence/images/icons/linkext7.gif"/>
@@ -24176,7 +24383,7 @@
       <w:rPr>
         <w:noProof/>
       </w:rPr>
-      <w:t>15</w:t>
+      <w:t>2</w:t>
     </w:r>
     <w:r>
       <w:fldChar w:fldCharType="end"/>
@@ -24910,23 +25117,9 @@
             <w:szCs w:val="20"/>
             <w:u w:val="single"/>
           </w:rPr>
-          <w:t>http://www.crossref.org/fundref/</w:t>
+          <w:t>http://www.w3.org/TR/NOTE-datetime</w:t>
         </w:r>
       </w:hyperlink>
-      <w:hyperlink r:id="rId31"/>
-    </w:p>
-  </w:footnote>
-  <w:footnote w:id="21">
-    <w:p>
-      <w:pPr>
-        <w:spacing w:before="0" w:after="0"/>
-      </w:pPr>
-      <w:r>
-        <w:rPr>
-          <w:vertAlign w:val="superscript"/>
-        </w:rPr>
-        <w:footnoteRef/>
-      </w:r>
       <w:r>
         <w:rPr>
           <w:sz w:val="20"/>
@@ -24934,27 +25127,9 @@
         </w:rPr>
         <w:t xml:space="preserve"> </w:t>
       </w:r>
-      <w:hyperlink r:id="rId32">
-        <w:r>
-          <w:rPr>
-            <w:color w:val="0000FF"/>
-            <w:sz w:val="20"/>
-            <w:szCs w:val="20"/>
-            <w:u w:val="single"/>
-          </w:rPr>
-          <w:t>http://www.w3.org/TR/NOTE-datetime</w:t>
-        </w:r>
-      </w:hyperlink>
-      <w:r>
-        <w:rPr>
-          <w:sz w:val="20"/>
-          <w:szCs w:val="20"/>
-        </w:rPr>
-        <w:t xml:space="preserve"> </w:t>
-      </w:r>
     </w:p>
   </w:footnote>
-  <w:footnote w:id="22">
+  <w:footnote w:id="21">
     <w:p>
       <w:pPr>
         <w:spacing w:before="0" w:after="0"/>
@@ -24972,7 +25147,7 @@
         </w:rPr>
         <w:t xml:space="preserve"> The standard is documented here: </w:t>
       </w:r>
-      <w:hyperlink r:id="rId33">
+      <w:hyperlink r:id="rId31">
         <w:r>
           <w:rPr>
             <w:color w:val="0000FF"/>
@@ -24992,7 +25167,7 @@
       </w:r>
     </w:p>
   </w:footnote>
-  <w:footnote w:id="23">
+  <w:footnote w:id="22">
     <w:p>
       <w:pPr>
         <w:spacing w:before="0" w:after="0"/>
@@ -25010,7 +25185,7 @@
         </w:rPr>
         <w:t xml:space="preserve"> Based on the work of the Earth Science Information Partners (ESIP). For more guidance, see: </w:t>
       </w:r>
-      <w:hyperlink r:id="rId34" w:anchor="Note_on_Versioning_and_Locators">
+      <w:hyperlink r:id="rId32" w:anchor="Note_on_Versioning_and_Locators">
         <w:r>
           <w:rPr>
             <w:color w:val="0000FF"/>
@@ -25021,7 +25196,56 @@
           <w:t>http://wiki.esipfed.org/index.php/Interagency_Data_Stewardship/Citations/provider_guidelines#Note_on_Versioning_and_Locators</w:t>
         </w:r>
       </w:hyperlink>
-      <w:hyperlink r:id="rId35" w:anchor="Note_on_Versioning_and_Locators"/>
+      <w:hyperlink r:id="rId33" w:anchor="Note_on_Versioning_and_Locators"/>
+    </w:p>
+  </w:footnote>
+  <w:footnote w:id="23">
+    <w:p>
+      <w:pPr>
+        <w:pStyle w:val="Funotentext"/>
+        <w:rPr>
+          <w:lang w:val="en-US"/>
+        </w:rPr>
+      </w:pPr>
+      <w:r>
+        <w:rPr>
+          <w:rStyle w:val="Funotenzeichen"/>
+        </w:rPr>
+        <w:footnoteRef/>
+      </w:r>
+      <w:r>
+        <w:t xml:space="preserve"> </w:t>
+      </w:r>
+      <w:r>
+        <w:t>Use WGS 84 (World Geodetic System) coordinates.</w:t>
+      </w:r>
+      <w:r>
+        <w:t xml:space="preserve"> </w:t>
+      </w:r>
+      <w:r>
+        <w:rPr>
+          <w:rFonts w:cs="Arial"/>
+        </w:rPr>
+        <w:t>Use only decimal numbers for coordinates.</w:t>
+      </w:r>
+      <w:r>
+        <w:rPr>
+          <w:rFonts w:cs="Arial"/>
+        </w:rPr>
+        <w:t xml:space="preserve"> </w:t>
+      </w:r>
+      <w:r>
+        <w:rPr>
+          <w:rFonts w:cs="Arial"/>
+        </w:rPr>
+        <w:t>Longitudes are -180 to 180 (0 is Greenwich, negative numbers are west, positive numbers are east), Latitudes are -90 to 90 (0 is the equator; negative numbers are south, positive numbers north</w:t>
+      </w:r>
+      <w:r>
+        <w:rPr>
+          <w:rFonts w:cs="Arial"/>
+        </w:rPr>
+        <w:t>).</w:t>
+      </w:r>
     </w:p>
   </w:footnote>
   <w:footnote w:id="24">
@@ -25042,7 +25266,7 @@
         </w:rPr>
         <w:t xml:space="preserve"> The FundRef service is now called “Open Funder Registry” (</w:t>
       </w:r>
-      <w:hyperlink r:id="rId36">
+      <w:hyperlink r:id="rId34">
         <w:r>
           <w:rPr>
             <w:color w:val="1155CC"/>
@@ -25058,7 +25282,14 @@
           <w:sz w:val="20"/>
           <w:szCs w:val="20"/>
         </w:rPr>
-        <w:t>) and CrossRef Funder ID is the new name for a Fundref identifier.</w:t>
+        <w:t>) and Crossr</w:t>
+      </w:r>
+      <w:r>
+        <w:rPr>
+          <w:sz w:val="20"/>
+          <w:szCs w:val="20"/>
+        </w:rPr>
+        <w:t>ef Funder ID is the new name for a Fundref identifier.</w:t>
       </w:r>
     </w:p>
   </w:footnote>
@@ -25080,7 +25311,7 @@
         </w:rPr>
         <w:t xml:space="preserve">Where there is direct correspondence with the Dublin Core Metadata, DataCite definitions have borrowed liberally from the DCMI definitions. See: </w:t>
       </w:r>
-      <w:hyperlink r:id="rId37">
+      <w:hyperlink r:id="rId35">
         <w:r>
           <w:rPr>
             <w:color w:val="0000FF"/>
@@ -25091,7 +25322,7 @@
           <w:t>http://dublincore.org/documents/dcmi-terms/index.shtml</w:t>
         </w:r>
       </w:hyperlink>
-      <w:hyperlink r:id="rId38"/>
+      <w:hyperlink r:id="rId36"/>
     </w:p>
   </w:footnote>
   <w:footnote w:id="26">
@@ -25112,7 +25343,7 @@
         </w:rPr>
         <w:t xml:space="preserve"> An education module on workflows prepared by DataONE is available at </w:t>
       </w:r>
-      <w:hyperlink r:id="rId39">
+      <w:hyperlink r:id="rId37">
         <w:r>
           <w:rPr>
             <w:color w:val="0000FF"/>
@@ -25123,7 +25354,7 @@
           <w:t>http://www.dataone.org/sites/all/documents/L10_AnalysisWorkflows.pptx</w:t>
         </w:r>
       </w:hyperlink>
-      <w:hyperlink r:id="rId40"/>
+      <w:hyperlink r:id="rId38"/>
     </w:p>
   </w:footnote>
   <w:footnote w:id="27">
@@ -25142,7 +25373,23 @@
           <w:sz w:val="20"/>
           <w:szCs w:val="20"/>
         </w:rPr>
-        <w:t xml:space="preserve"> Two additional schema code level changes are the allowance of keeping optional wrapper elements empty and the allowance of arbitrary ordering of elements (by removal of &lt;xs:sequence&gt;).</w:t>
+        <w:t xml:space="preserve"> Two additional schema code level changes are the allowance of keeping optional wrapper elements empty and the allowance of arbitrary ordering of elements (by removal of &lt;</w:t>
+      </w:r>
+      <w:proofErr w:type="gramStart"/>
+      <w:r>
+        <w:rPr>
+          <w:sz w:val="20"/>
+          <w:szCs w:val="20"/>
+        </w:rPr>
+        <w:t>xs:sequence</w:t>
+      </w:r>
+      <w:proofErr w:type="gramEnd"/>
+      <w:r>
+        <w:rPr>
+          <w:sz w:val="20"/>
+          <w:szCs w:val="20"/>
+        </w:rPr>
+        <w:t>&gt;).</w:t>
       </w:r>
     </w:p>
   </w:footnote>
@@ -25164,7 +25411,7 @@
         </w:rPr>
         <w:t xml:space="preserve"> The standard is documented here: </w:t>
       </w:r>
-      <w:hyperlink r:id="rId41">
+      <w:hyperlink r:id="rId39">
         <w:r>
           <w:rPr>
             <w:color w:val="0000FF"/>
@@ -25223,7 +25470,7 @@
         <w:lang w:val="de-DE" w:eastAsia="de-DE"/>
       </w:rPr>
       <w:drawing>
-        <wp:inline distT="114300" distB="114300" distL="114300" distR="114300" wp14:anchorId="37418B53" wp14:editId="688AC697">
+        <wp:inline distT="114300" distB="114300" distL="114300" distR="114300" wp14:anchorId="7B81A78E" wp14:editId="3805F184">
           <wp:extent cx="721199" cy="556578"/>
           <wp:effectExtent l="0" t="0" r="0" b="0"/>
           <wp:docPr id="2" name="image04.gif" descr="datacite-logo-web.gif"/>
@@ -27220,7 +27467,7 @@
       </w:pPr>
     </w:pPrDefault>
   </w:docDefaults>
-  <w:latentStyles w:defLockedState="0" w:defUIPriority="99" w:defSemiHidden="0" w:defUnhideWhenUsed="0" w:defQFormat="0" w:count="381">
+  <w:latentStyles w:defLockedState="0" w:defUIPriority="99" w:defSemiHidden="0" w:defUnhideWhenUsed="0" w:defQFormat="0" w:count="382">
     <w:lsdException w:name="Normal" w:uiPriority="0" w:qFormat="1"/>
     <w:lsdException w:name="heading 1" w:uiPriority="0" w:qFormat="1"/>
     <w:lsdException w:name="heading 2" w:semiHidden="1" w:uiPriority="0" w:unhideWhenUsed="1" w:qFormat="1"/>
@@ -27602,6 +27849,7 @@
     <w:lsdException w:name="List Table 6 Colorful Accent 6" w:uiPriority="51"/>
     <w:lsdException w:name="List Table 7 Colorful Accent 6" w:uiPriority="52"/>
     <w:lsdException w:name="Mention" w:semiHidden="1" w:unhideWhenUsed="1"/>
+    <w:lsdException w:name="Smart Hyperlink" w:semiHidden="1" w:unhideWhenUsed="1"/>
   </w:latentStyles>
   <w:style w:type="paragraph" w:default="1" w:styleId="Standard">
     <w:name w:val="Normal"/>
@@ -28080,6 +28328,46 @@
       <w:lang w:val="en-GB"/>
     </w:rPr>
   </w:style>
+  <w:style w:type="paragraph" w:styleId="Funotentext">
+    <w:name w:val="footnote text"/>
+    <w:basedOn w:val="Standard"/>
+    <w:link w:val="FunotentextZchn"/>
+    <w:uiPriority w:val="99"/>
+    <w:semiHidden/>
+    <w:unhideWhenUsed/>
+    <w:rsid w:val="00772BC1"/>
+    <w:pPr>
+      <w:spacing w:before="0" w:after="0"/>
+    </w:pPr>
+    <w:rPr>
+      <w:sz w:val="20"/>
+      <w:szCs w:val="20"/>
+    </w:rPr>
+  </w:style>
+  <w:style w:type="character" w:customStyle="1" w:styleId="FunotentextZchn">
+    <w:name w:val="Fußnotentext Zchn"/>
+    <w:basedOn w:val="Absatz-Standardschriftart"/>
+    <w:link w:val="Funotentext"/>
+    <w:uiPriority w:val="99"/>
+    <w:semiHidden/>
+    <w:rsid w:val="00772BC1"/>
+    <w:rPr>
+      <w:sz w:val="20"/>
+      <w:szCs w:val="20"/>
+      <w:lang w:val="en-GB"/>
+    </w:rPr>
+  </w:style>
+  <w:style w:type="character" w:styleId="Funotenzeichen">
+    <w:name w:val="footnote reference"/>
+    <w:basedOn w:val="Absatz-Standardschriftart"/>
+    <w:uiPriority w:val="99"/>
+    <w:semiHidden/>
+    <w:unhideWhenUsed/>
+    <w:rsid w:val="00772BC1"/>
+    <w:rPr>
+      <w:vertAlign w:val="superscript"/>
+    </w:rPr>
+  </w:style>
 </w:styles>
 </file>
 
@@ -28373,7 +28661,7 @@
 </file>
 
 <file path=customXml/itemProps1.xml><?xml version="1.0" encoding="utf-8"?>
-<ds:datastoreItem xmlns:ds="http://schemas.openxmlformats.org/officeDocument/2006/customXml" ds:itemID="{BBEE6449-E00B-0343-87B5-3C61A6C406D5}">
+<ds:datastoreItem xmlns:ds="http://schemas.openxmlformats.org/officeDocument/2006/customXml" ds:itemID="{28B19BE9-A5C6-D540-98D8-E8260C6B8177}">
   <ds:schemaRefs>
     <ds:schemaRef ds:uri="http://schemas.openxmlformats.org/officeDocument/2006/bibliography"/>
   </ds:schemaRefs>

</xml_diff>